<commit_message>
vault backup: 2022-11-01 19:45:19
</commit_message>
<xml_diff>
--- a/Mechanical Engineering Laboratory/硬度實驗結報.docx
+++ b/Mechanical Engineering Laboratory/硬度實驗結報.docx
@@ -51,13 +51,23 @@
           <w:szCs w:val="32"/>
         </w:rPr>
       </w:pPr>
+      <w:proofErr w:type="gramStart"/>
       <w:r>
         <w:rPr>
           <w:rFonts w:hint="eastAsia"/>
           <w:sz w:val="36"/>
           <w:szCs w:val="32"/>
         </w:rPr>
-        <w:t>洛氏硬度實驗</w:t>
+        <w:t>洛</w:t>
+      </w:r>
+      <w:proofErr w:type="gramEnd"/>
+      <w:r>
+        <w:rPr>
+          <w:rFonts w:hint="eastAsia"/>
+          <w:sz w:val="36"/>
+          <w:szCs w:val="32"/>
+        </w:rPr>
+        <w:t>氏硬度實驗</w:t>
       </w:r>
     </w:p>
     <w:p>
@@ -70,11 +80,19 @@
         </w:rPr>
         <w:t>實驗材料：</w:t>
       </w:r>
-      <w:r>
-        <w:rPr>
-          <w:rFonts w:hint="eastAsia"/>
-        </w:rPr>
-        <w:t>洛氏試驗機，附件箱</w:t>
+      <w:proofErr w:type="gramStart"/>
+      <w:r>
+        <w:rPr>
+          <w:rFonts w:hint="eastAsia"/>
+        </w:rPr>
+        <w:t>洛</w:t>
+      </w:r>
+      <w:proofErr w:type="gramEnd"/>
+      <w:r>
+        <w:rPr>
+          <w:rFonts w:hint="eastAsia"/>
+        </w:rPr>
+        <w:t>氏試驗機，附件箱</w:t>
       </w:r>
       <w:r>
         <w:rPr>
@@ -86,8 +104,30 @@
         <w:rPr>
           <w:rFonts w:hint="eastAsia"/>
         </w:rPr>
-        <w:t>荷重塊、標準塊、砧座、壓痕器</w:t>
-      </w:r>
+        <w:t>荷重塊、標準塊、</w:t>
+      </w:r>
+      <w:proofErr w:type="gramStart"/>
+      <w:r>
+        <w:rPr>
+          <w:rFonts w:hint="eastAsia"/>
+        </w:rPr>
+        <w:t>砧</w:t>
+      </w:r>
+      <w:proofErr w:type="gramEnd"/>
+      <w:r>
+        <w:rPr>
+          <w:rFonts w:hint="eastAsia"/>
+        </w:rPr>
+        <w:t>座、</w:t>
+      </w:r>
+      <w:proofErr w:type="gramStart"/>
+      <w:r>
+        <w:rPr>
+          <w:rFonts w:hint="eastAsia"/>
+        </w:rPr>
+        <w:t>壓痕器</w:t>
+      </w:r>
+      <w:proofErr w:type="gramEnd"/>
       <w:r>
         <w:rPr>
           <w:rFonts w:hint="eastAsia"/>
@@ -167,8 +207,30 @@
         <w:rPr>
           <w:rFonts w:hint="eastAsia"/>
         </w:rPr>
-        <w:t>同組成員姓名：張瀚元、王睿哲、黃將身、周艾理、陳柏文、黃御銘、黃熙漢、黃健銘、宋庭宇、歐陽靖</w:t>
-      </w:r>
+        <w:t>同組成員姓名：張瀚元、王睿哲、黃將身、周艾理、陳柏文、黃</w:t>
+      </w:r>
+      <w:proofErr w:type="gramStart"/>
+      <w:r>
+        <w:rPr>
+          <w:rFonts w:hint="eastAsia"/>
+        </w:rPr>
+        <w:t>御</w:t>
+      </w:r>
+      <w:proofErr w:type="gramEnd"/>
+      <w:r>
+        <w:rPr>
+          <w:rFonts w:hint="eastAsia"/>
+        </w:rPr>
+        <w:t>銘、黃熙漢、黃健銘、宋庭宇、歐陽</w:t>
+      </w:r>
+      <w:proofErr w:type="gramStart"/>
+      <w:r>
+        <w:rPr>
+          <w:rFonts w:hint="eastAsia"/>
+        </w:rPr>
+        <w:t>靖</w:t>
+      </w:r>
+      <w:proofErr w:type="gramEnd"/>
     </w:p>
     <w:p>
       <w:pPr>
@@ -202,11 +264,19 @@
       </w:r>
     </w:p>
     <w:p>
-      <w:r>
-        <w:rPr>
-          <w:rFonts w:hint="eastAsia"/>
-        </w:rPr>
-        <w:t>洛氏硬度試驗可以簡便且迅速的測試出硬度，這項實驗廣泛應用於生產製造、科學研究的各個領域。</w:t>
+      <w:proofErr w:type="gramStart"/>
+      <w:r>
+        <w:rPr>
+          <w:rFonts w:hint="eastAsia"/>
+        </w:rPr>
+        <w:t>洛</w:t>
+      </w:r>
+      <w:proofErr w:type="gramEnd"/>
+      <w:r>
+        <w:rPr>
+          <w:rFonts w:hint="eastAsia"/>
+        </w:rPr>
+        <w:t>氏硬度試驗可以簡便且迅速的測試出硬度，這項實驗廣泛應用於生產製造、科學研究的各個領域。</w:t>
       </w:r>
     </w:p>
     <w:p>
@@ -266,7 +336,6 @@
     <w:p>
       <w:pPr>
         <w:rPr>
-          <w:rFonts w:hint="eastAsia"/>
           <w:sz w:val="28"/>
           <w:szCs w:val="28"/>
         </w:rPr>
@@ -335,14 +404,11 @@
         </w:rPr>
       </w:pPr>
       <w:r>
-        <w:rPr>
-          <w:rFonts w:hint="eastAsia"/>
-        </w:rPr>
         <w:drawing>
-          <wp:inline distT="0" distB="0" distL="0" distR="0" wp14:anchorId="7DFD7E66" wp14:editId="47C72EFA">
-            <wp:extent cx="5274310" cy="1494790"/>
-            <wp:effectExtent l="0" t="0" r="2540" b="0"/>
-            <wp:docPr id="1" name="圖片 1"/>
+          <wp:inline distT="0" distB="0" distL="0" distR="0" wp14:anchorId="2561C60C" wp14:editId="2279F31E">
+            <wp:extent cx="5274310" cy="1635125"/>
+            <wp:effectExtent l="0" t="0" r="2540" b="3175"/>
+            <wp:docPr id="2" name="圖片 2"/>
             <wp:cNvGraphicFramePr>
               <a:graphicFrameLocks xmlns:a="http://schemas.openxmlformats.org/drawingml/2006/main" noChangeAspect="1"/>
             </wp:cNvGraphicFramePr>
@@ -371,7 +437,7 @@
                   <pic:spPr bwMode="auto">
                     <a:xfrm>
                       <a:off x="0" y="0"/>
-                      <a:ext cx="5274310" cy="1494790"/>
+                      <a:ext cx="5274310" cy="1635125"/>
                     </a:xfrm>
                     <a:prstGeom prst="rect">
                       <a:avLst/>
@@ -392,7 +458,6 @@
       <w:pPr>
         <w:widowControl/>
         <w:rPr>
-          <w:rFonts w:hint="eastAsia"/>
           <w:szCs w:val="24"/>
         </w:rPr>
       </w:pPr>
@@ -423,42 +488,33 @@
           <w:sz w:val="28"/>
           <w:szCs w:val="28"/>
         </w:rPr>
-        <w:t>2</w:t>
-      </w:r>
-      <w:r>
-        <w:rPr>
+        <w:t xml:space="preserve">2 </w:t>
+      </w:r>
+      <w:r>
+        <w:rPr>
+          <w:rFonts w:hint="eastAsia"/>
           <w:sz w:val="28"/>
           <w:szCs w:val="28"/>
         </w:rPr>
-        <w:t xml:space="preserve"> </w:t>
-      </w:r>
-      <w:r>
-        <w:rPr>
-          <w:rFonts w:hint="eastAsia"/>
-          <w:sz w:val="28"/>
-          <w:szCs w:val="28"/>
-        </w:rPr>
         <w:t>位置硬度關係圖</w:t>
       </w:r>
     </w:p>
     <w:p>
       <w:pPr>
         <w:rPr>
-          <w:sz w:val="28"/>
-          <w:szCs w:val="28"/>
+          <w:szCs w:val="24"/>
         </w:rPr>
       </w:pPr>
       <w:r>
         <w:rPr>
           <w:noProof/>
-          <w:sz w:val="28"/>
-          <w:szCs w:val="28"/>
+          <w:szCs w:val="24"/>
         </w:rPr>
         <w:drawing>
-          <wp:inline distT="0" distB="0" distL="0" distR="0" wp14:anchorId="5FEE3185" wp14:editId="39F558A0">
-            <wp:extent cx="4212590" cy="2834640"/>
-            <wp:effectExtent l="0" t="0" r="0" b="6985"/>
-            <wp:docPr id="3" name="圖片 3"/>
+          <wp:inline distT="0" distB="0" distL="0" distR="0" wp14:anchorId="602E80E1" wp14:editId="216D11C8">
+            <wp:extent cx="4243070" cy="2725420"/>
+            <wp:effectExtent l="0" t="0" r="5080" b="0"/>
+            <wp:docPr id="4" name="圖片 4"/>
             <wp:cNvGraphicFramePr>
               <a:graphicFrameLocks xmlns:a="http://schemas.openxmlformats.org/drawingml/2006/main" noChangeAspect="1"/>
             </wp:cNvGraphicFramePr>
@@ -487,7 +543,7 @@
                   <pic:spPr bwMode="auto">
                     <a:xfrm>
                       <a:off x="0" y="0"/>
-                      <a:ext cx="4212590" cy="2834640"/>
+                      <a:ext cx="4243070" cy="2725420"/>
                     </a:xfrm>
                     <a:prstGeom prst="rect">
                       <a:avLst/>
@@ -504,21 +560,19 @@
     <w:p>
       <w:pPr>
         <w:rPr>
-          <w:sz w:val="28"/>
-          <w:szCs w:val="28"/>
+          <w:szCs w:val="24"/>
         </w:rPr>
       </w:pPr>
       <w:r>
         <w:rPr>
           <w:noProof/>
-          <w:sz w:val="28"/>
-          <w:szCs w:val="28"/>
+          <w:szCs w:val="24"/>
         </w:rPr>
         <w:drawing>
-          <wp:inline distT="0" distB="0" distL="0" distR="0" wp14:anchorId="1FEEABA8" wp14:editId="598A5C83">
-            <wp:extent cx="4206875" cy="2834640"/>
-            <wp:effectExtent l="0" t="0" r="3175" b="3810"/>
-            <wp:docPr id="5" name="圖片 5"/>
+          <wp:inline distT="0" distB="0" distL="0" distR="0" wp14:anchorId="43B1189A" wp14:editId="5A698CA1">
+            <wp:extent cx="4237355" cy="2725420"/>
+            <wp:effectExtent l="0" t="0" r="0" b="0"/>
+            <wp:docPr id="6" name="圖片 6"/>
             <wp:cNvGraphicFramePr>
               <a:graphicFrameLocks xmlns:a="http://schemas.openxmlformats.org/drawingml/2006/main" noChangeAspect="1"/>
             </wp:cNvGraphicFramePr>
@@ -547,7 +601,7 @@
                   <pic:spPr bwMode="auto">
                     <a:xfrm>
                       <a:off x="0" y="0"/>
-                      <a:ext cx="4206875" cy="2834640"/>
+                      <a:ext cx="4237355" cy="2725420"/>
                     </a:xfrm>
                     <a:prstGeom prst="rect">
                       <a:avLst/>
@@ -564,22 +618,19 @@
     <w:p>
       <w:pPr>
         <w:rPr>
-          <w:sz w:val="28"/>
-          <w:szCs w:val="28"/>
+          <w:szCs w:val="24"/>
         </w:rPr>
       </w:pPr>
       <w:r>
         <w:rPr>
           <w:noProof/>
-          <w:sz w:val="28"/>
-          <w:szCs w:val="28"/>
-        </w:rPr>
-        <w:lastRenderedPageBreak/>
+          <w:szCs w:val="24"/>
+        </w:rPr>
         <w:drawing>
-          <wp:inline distT="0" distB="0" distL="0" distR="0" wp14:anchorId="186B321E" wp14:editId="6D0E56EE">
-            <wp:extent cx="4200525" cy="2840990"/>
-            <wp:effectExtent l="0" t="0" r="9525" b="0"/>
-            <wp:docPr id="7" name="圖片 7"/>
+          <wp:inline distT="0" distB="0" distL="0" distR="0" wp14:anchorId="710F0AEC" wp14:editId="7CB80B41">
+            <wp:extent cx="4237355" cy="2725420"/>
+            <wp:effectExtent l="0" t="0" r="0" b="0"/>
+            <wp:docPr id="8" name="圖片 8"/>
             <wp:cNvGraphicFramePr>
               <a:graphicFrameLocks xmlns:a="http://schemas.openxmlformats.org/drawingml/2006/main" noChangeAspect="1"/>
             </wp:cNvGraphicFramePr>
@@ -608,7 +659,7 @@
                   <pic:spPr bwMode="auto">
                     <a:xfrm>
                       <a:off x="0" y="0"/>
-                      <a:ext cx="4200525" cy="2840990"/>
+                      <a:ext cx="4237355" cy="2725420"/>
                     </a:xfrm>
                     <a:prstGeom prst="rect">
                       <a:avLst/>
@@ -625,21 +676,20 @@
     <w:p>
       <w:pPr>
         <w:rPr>
-          <w:sz w:val="28"/>
-          <w:szCs w:val="28"/>
+          <w:szCs w:val="24"/>
         </w:rPr>
       </w:pPr>
       <w:r>
         <w:rPr>
           <w:noProof/>
-          <w:sz w:val="28"/>
-          <w:szCs w:val="28"/>
-        </w:rPr>
+          <w:szCs w:val="24"/>
+        </w:rPr>
+        <w:lastRenderedPageBreak/>
         <w:drawing>
-          <wp:inline distT="0" distB="0" distL="0" distR="0" wp14:anchorId="2433C817" wp14:editId="704A8B77">
-            <wp:extent cx="4206875" cy="2822575"/>
-            <wp:effectExtent l="0" t="0" r="3175" b="0"/>
-            <wp:docPr id="9" name="圖片 9"/>
+          <wp:inline distT="0" distB="0" distL="0" distR="0" wp14:anchorId="1625709D" wp14:editId="29E2665E">
+            <wp:extent cx="4243070" cy="2712720"/>
+            <wp:effectExtent l="0" t="0" r="5080" b="0"/>
+            <wp:docPr id="10" name="圖片 10"/>
             <wp:cNvGraphicFramePr>
               <a:graphicFrameLocks xmlns:a="http://schemas.openxmlformats.org/drawingml/2006/main" noChangeAspect="1"/>
             </wp:cNvGraphicFramePr>
@@ -668,7 +718,7 @@
                   <pic:spPr bwMode="auto">
                     <a:xfrm>
                       <a:off x="0" y="0"/>
-                      <a:ext cx="4206875" cy="2822575"/>
+                      <a:ext cx="4243070" cy="2712720"/>
                     </a:xfrm>
                     <a:prstGeom prst="rect">
                       <a:avLst/>
@@ -685,21 +735,19 @@
     <w:p>
       <w:pPr>
         <w:rPr>
-          <w:sz w:val="28"/>
-          <w:szCs w:val="28"/>
+          <w:szCs w:val="24"/>
         </w:rPr>
       </w:pPr>
       <w:r>
         <w:rPr>
           <w:noProof/>
-          <w:sz w:val="28"/>
-          <w:szCs w:val="28"/>
+          <w:szCs w:val="24"/>
         </w:rPr>
         <w:drawing>
-          <wp:inline distT="0" distB="0" distL="0" distR="0" wp14:anchorId="3E709213" wp14:editId="1ACA2E7A">
-            <wp:extent cx="4231005" cy="2828925"/>
-            <wp:effectExtent l="0" t="0" r="0" b="9525"/>
-            <wp:docPr id="11" name="圖片 11"/>
+          <wp:inline distT="0" distB="0" distL="0" distR="0" wp14:anchorId="112BBB22" wp14:editId="1B3E687B">
+            <wp:extent cx="4255135" cy="2719070"/>
+            <wp:effectExtent l="0" t="0" r="0" b="5080"/>
+            <wp:docPr id="12" name="圖片 12"/>
             <wp:cNvGraphicFramePr>
               <a:graphicFrameLocks xmlns:a="http://schemas.openxmlformats.org/drawingml/2006/main" noChangeAspect="1"/>
             </wp:cNvGraphicFramePr>
@@ -728,7 +776,7 @@
                   <pic:spPr bwMode="auto">
                     <a:xfrm>
                       <a:off x="0" y="0"/>
-                      <a:ext cx="4231005" cy="2828925"/>
+                      <a:ext cx="4255135" cy="2719070"/>
                     </a:xfrm>
                     <a:prstGeom prst="rect">
                       <a:avLst/>
@@ -745,22 +793,19 @@
     <w:p>
       <w:pPr>
         <w:rPr>
-          <w:sz w:val="28"/>
-          <w:szCs w:val="28"/>
+          <w:szCs w:val="24"/>
         </w:rPr>
       </w:pPr>
       <w:r>
         <w:rPr>
           <w:noProof/>
-          <w:sz w:val="28"/>
-          <w:szCs w:val="28"/>
-        </w:rPr>
-        <w:lastRenderedPageBreak/>
+          <w:szCs w:val="24"/>
+        </w:rPr>
         <w:drawing>
-          <wp:inline distT="0" distB="0" distL="0" distR="0" wp14:anchorId="2FE54839" wp14:editId="78C329A0">
-            <wp:extent cx="4212590" cy="2816860"/>
-            <wp:effectExtent l="0" t="0" r="0" b="2540"/>
-            <wp:docPr id="13" name="圖片 13"/>
+          <wp:inline distT="0" distB="0" distL="0" distR="0" wp14:anchorId="71EE63D0" wp14:editId="4842A68D">
+            <wp:extent cx="4261485" cy="2725420"/>
+            <wp:effectExtent l="0" t="0" r="5715" b="0"/>
+            <wp:docPr id="14" name="圖片 14"/>
             <wp:cNvGraphicFramePr>
               <a:graphicFrameLocks xmlns:a="http://schemas.openxmlformats.org/drawingml/2006/main" noChangeAspect="1"/>
             </wp:cNvGraphicFramePr>
@@ -789,7 +834,7 @@
                   <pic:spPr bwMode="auto">
                     <a:xfrm>
                       <a:off x="0" y="0"/>
-                      <a:ext cx="4212590" cy="2816860"/>
+                      <a:ext cx="4261485" cy="2725420"/>
                     </a:xfrm>
                     <a:prstGeom prst="rect">
                       <a:avLst/>
@@ -806,21 +851,20 @@
     <w:p>
       <w:pPr>
         <w:rPr>
-          <w:sz w:val="28"/>
-          <w:szCs w:val="28"/>
+          <w:szCs w:val="24"/>
         </w:rPr>
       </w:pPr>
       <w:r>
         <w:rPr>
           <w:noProof/>
-          <w:sz w:val="28"/>
-          <w:szCs w:val="28"/>
-        </w:rPr>
+          <w:szCs w:val="24"/>
+        </w:rPr>
+        <w:lastRenderedPageBreak/>
         <w:drawing>
-          <wp:inline distT="0" distB="0" distL="0" distR="0" wp14:anchorId="50ADD712" wp14:editId="7062D3C2">
-            <wp:extent cx="4224655" cy="2822575"/>
-            <wp:effectExtent l="0" t="0" r="4445" b="0"/>
-            <wp:docPr id="15" name="圖片 15"/>
+          <wp:inline distT="0" distB="0" distL="0" distR="0" wp14:anchorId="790BE761" wp14:editId="5E2174B0">
+            <wp:extent cx="4249420" cy="2719070"/>
+            <wp:effectExtent l="0" t="0" r="0" b="5080"/>
+            <wp:docPr id="16" name="圖片 16"/>
             <wp:cNvGraphicFramePr>
               <a:graphicFrameLocks xmlns:a="http://schemas.openxmlformats.org/drawingml/2006/main" noChangeAspect="1"/>
             </wp:cNvGraphicFramePr>
@@ -849,7 +893,7 @@
                   <pic:spPr bwMode="auto">
                     <a:xfrm>
                       <a:off x="0" y="0"/>
-                      <a:ext cx="4224655" cy="2822575"/>
+                      <a:ext cx="4249420" cy="2719070"/>
                     </a:xfrm>
                     <a:prstGeom prst="rect">
                       <a:avLst/>
@@ -866,21 +910,19 @@
     <w:p>
       <w:pPr>
         <w:rPr>
-          <w:sz w:val="28"/>
-          <w:szCs w:val="28"/>
+          <w:szCs w:val="24"/>
         </w:rPr>
       </w:pPr>
       <w:r>
         <w:rPr>
           <w:noProof/>
-          <w:sz w:val="28"/>
-          <w:szCs w:val="28"/>
+          <w:szCs w:val="24"/>
         </w:rPr>
         <w:drawing>
-          <wp:inline distT="0" distB="0" distL="0" distR="0" wp14:anchorId="09E01A03" wp14:editId="01AC3ADE">
-            <wp:extent cx="4218940" cy="2816860"/>
-            <wp:effectExtent l="0" t="0" r="0" b="2540"/>
-            <wp:docPr id="17" name="圖片 17"/>
+          <wp:inline distT="0" distB="0" distL="0" distR="0" wp14:anchorId="752FB7D0" wp14:editId="75875FA1">
+            <wp:extent cx="4255135" cy="2719070"/>
+            <wp:effectExtent l="0" t="0" r="0" b="5080"/>
+            <wp:docPr id="18" name="圖片 18"/>
             <wp:cNvGraphicFramePr>
               <a:graphicFrameLocks xmlns:a="http://schemas.openxmlformats.org/drawingml/2006/main" noChangeAspect="1"/>
             </wp:cNvGraphicFramePr>
@@ -909,7 +951,7 @@
                   <pic:spPr bwMode="auto">
                     <a:xfrm>
                       <a:off x="0" y="0"/>
-                      <a:ext cx="4218940" cy="2816860"/>
+                      <a:ext cx="4255135" cy="2719070"/>
                     </a:xfrm>
                     <a:prstGeom prst="rect">
                       <a:avLst/>
@@ -926,22 +968,19 @@
     <w:p>
       <w:pPr>
         <w:rPr>
-          <w:sz w:val="28"/>
-          <w:szCs w:val="28"/>
+          <w:szCs w:val="24"/>
         </w:rPr>
       </w:pPr>
       <w:r>
         <w:rPr>
           <w:noProof/>
-          <w:sz w:val="28"/>
-          <w:szCs w:val="28"/>
-        </w:rPr>
-        <w:lastRenderedPageBreak/>
+          <w:szCs w:val="24"/>
+        </w:rPr>
         <w:drawing>
-          <wp:inline distT="0" distB="0" distL="0" distR="0" wp14:anchorId="2E446E4A" wp14:editId="7E8DA698">
-            <wp:extent cx="4231005" cy="2816860"/>
-            <wp:effectExtent l="0" t="0" r="0" b="2540"/>
-            <wp:docPr id="19" name="圖片 19"/>
+          <wp:inline distT="0" distB="0" distL="0" distR="0" wp14:anchorId="58A51143" wp14:editId="48C366B7">
+            <wp:extent cx="4255135" cy="2712720"/>
+            <wp:effectExtent l="0" t="0" r="0" b="0"/>
+            <wp:docPr id="20" name="圖片 20"/>
             <wp:cNvGraphicFramePr>
               <a:graphicFrameLocks xmlns:a="http://schemas.openxmlformats.org/drawingml/2006/main" noChangeAspect="1"/>
             </wp:cNvGraphicFramePr>
@@ -970,7 +1009,7 @@
                   <pic:spPr bwMode="auto">
                     <a:xfrm>
                       <a:off x="0" y="0"/>
-                      <a:ext cx="4231005" cy="2816860"/>
+                      <a:ext cx="4255135" cy="2712720"/>
                     </a:xfrm>
                     <a:prstGeom prst="rect">
                       <a:avLst/>
@@ -988,21 +1027,20 @@
       <w:pPr>
         <w:rPr>
           <w:rFonts w:hint="eastAsia"/>
-          <w:sz w:val="28"/>
-          <w:szCs w:val="28"/>
+          <w:szCs w:val="24"/>
         </w:rPr>
       </w:pPr>
       <w:r>
         <w:rPr>
           <w:noProof/>
-          <w:sz w:val="28"/>
-          <w:szCs w:val="28"/>
-        </w:rPr>
+          <w:szCs w:val="24"/>
+        </w:rPr>
+        <w:lastRenderedPageBreak/>
         <w:drawing>
-          <wp:inline distT="0" distB="0" distL="0" distR="0" wp14:anchorId="18DB5613" wp14:editId="527F1A1A">
-            <wp:extent cx="4243070" cy="2822575"/>
-            <wp:effectExtent l="0" t="0" r="5080" b="0"/>
-            <wp:docPr id="21" name="圖片 21"/>
+          <wp:inline distT="0" distB="0" distL="0" distR="0" wp14:anchorId="42D960DD" wp14:editId="04804CC9">
+            <wp:extent cx="4261485" cy="2712720"/>
+            <wp:effectExtent l="0" t="0" r="5715" b="0"/>
+            <wp:docPr id="22" name="圖片 22"/>
             <wp:cNvGraphicFramePr>
               <a:graphicFrameLocks xmlns:a="http://schemas.openxmlformats.org/drawingml/2006/main" noChangeAspect="1"/>
             </wp:cNvGraphicFramePr>
@@ -1031,7 +1069,7 @@
                   <pic:spPr bwMode="auto">
                     <a:xfrm>
                       <a:off x="0" y="0"/>
-                      <a:ext cx="4243070" cy="2822575"/>
+                      <a:ext cx="4261485" cy="2712720"/>
                     </a:xfrm>
                     <a:prstGeom prst="rect">
                       <a:avLst/>
@@ -1093,8 +1131,17 @@
           <w:rFonts w:hint="eastAsia"/>
           <w:szCs w:val="24"/>
         </w:rPr>
-        <w:t>越接近邊緣硬度越硬</w:t>
-      </w:r>
+        <w:t>越接近邊緣</w:t>
+      </w:r>
+      <w:proofErr w:type="gramStart"/>
+      <w:r>
+        <w:rPr>
+          <w:rFonts w:hint="eastAsia"/>
+          <w:szCs w:val="24"/>
+        </w:rPr>
+        <w:t>硬度越硬</w:t>
+      </w:r>
+      <w:proofErr w:type="gramEnd"/>
       <w:r>
         <w:rPr>
           <w:rFonts w:hint="eastAsia"/>
@@ -1107,7 +1154,23 @@
           <w:rFonts w:hint="eastAsia"/>
           <w:szCs w:val="24"/>
         </w:rPr>
-        <w:t>與位置的關係圖應呈現微笑曲線。</w:t>
+        <w:t>與位置的</w:t>
+      </w:r>
+      <w:proofErr w:type="gramStart"/>
+      <w:r>
+        <w:rPr>
+          <w:rFonts w:hint="eastAsia"/>
+          <w:szCs w:val="24"/>
+        </w:rPr>
+        <w:t>關係圖應呈現</w:t>
+      </w:r>
+      <w:proofErr w:type="gramEnd"/>
+      <w:r>
+        <w:rPr>
+          <w:rFonts w:hint="eastAsia"/>
+          <w:szCs w:val="24"/>
+        </w:rPr>
+        <w:t>微笑曲線。</w:t>
       </w:r>
       <w:r>
         <w:rPr>
@@ -1128,7 +1191,23 @@
           <w:rFonts w:hint="eastAsia"/>
           <w:szCs w:val="24"/>
         </w:rPr>
-        <w:t>個，在壓第一次的時候我選擇了中間的點。因為重複量測，造成後面量出來的硬度值不精準，硬度偏高。</w:t>
+        <w:t>個，在壓第一次的時候我選擇了中間的點。因為重複量測，造成後面量出來的硬度值不精</w:t>
+      </w:r>
+      <w:proofErr w:type="gramStart"/>
+      <w:r>
+        <w:rPr>
+          <w:rFonts w:hint="eastAsia"/>
+          <w:szCs w:val="24"/>
+        </w:rPr>
+        <w:t>準</w:t>
+      </w:r>
+      <w:proofErr w:type="gramEnd"/>
+      <w:r>
+        <w:rPr>
+          <w:rFonts w:hint="eastAsia"/>
+          <w:szCs w:val="24"/>
+        </w:rPr>
+        <w:t>，硬度偏高。</w:t>
       </w:r>
     </w:p>
     <w:p>
@@ -1180,33 +1259,83 @@
           <w:szCs w:val="32"/>
         </w:rPr>
         <w:lastRenderedPageBreak/>
-        <w:t>4</w:t>
-      </w:r>
-      <w:r>
-        <w:rPr>
+        <w:t xml:space="preserve">4. </w:t>
+      </w:r>
+      <w:r>
+        <w:rPr>
+          <w:rFonts w:hint="eastAsia"/>
           <w:sz w:val="36"/>
           <w:szCs w:val="32"/>
         </w:rPr>
+        <w:t>問題作業</w:t>
+      </w:r>
+    </w:p>
+    <w:p>
+      <w:r>
+        <w:t xml:space="preserve">1. </w:t>
+      </w:r>
+      <w:proofErr w:type="gramStart"/>
+      <w:r>
+        <w:rPr>
+          <w:rFonts w:hint="eastAsia"/>
+        </w:rPr>
+        <w:t>洛</w:t>
+      </w:r>
+      <w:proofErr w:type="gramEnd"/>
+      <w:r>
+        <w:rPr>
+          <w:rFonts w:hint="eastAsia"/>
+        </w:rPr>
+        <w:t>氏硬度試驗於施加主荷重前，先施加一小荷重之理由為何？</w:t>
+      </w:r>
+    </w:p>
+    <w:p/>
+    <w:p>
+      <w:r>
+        <w:rPr>
+          <w:rFonts w:hint="eastAsia"/>
+        </w:rPr>
+        <w:t>以此小荷重壓入可以消除試片表面不平或雜質影響。除此之外，若試片表面與底部非平行，在施加小荷重時就會滑動而使實驗者察覺。</w:t>
+      </w:r>
+    </w:p>
+    <w:p>
+      <w:pPr>
+        <w:widowControl/>
+      </w:pPr>
+    </w:p>
+    <w:p>
+      <w:r>
+        <w:rPr>
+          <w:rFonts w:hint="eastAsia"/>
+        </w:rPr>
+        <w:t>2</w:t>
+      </w:r>
+      <w:r>
         <w:t xml:space="preserve">. </w:t>
       </w:r>
       <w:r>
         <w:rPr>
           <w:rFonts w:hint="eastAsia"/>
-          <w:sz w:val="36"/>
-          <w:szCs w:val="32"/>
-        </w:rPr>
-        <w:t>問題作業</w:t>
-      </w:r>
-    </w:p>
-    <w:p>
-      <w:r>
-        <w:t xml:space="preserve">1. </w:t>
-      </w:r>
-      <w:r>
-        <w:rPr>
-          <w:rFonts w:hint="eastAsia"/>
-        </w:rPr>
-        <w:t>洛氏硬度試驗於施加主荷重前，先施加一小荷重之理由為何？</w:t>
+        </w:rPr>
+        <w:t>試分析</w:t>
+      </w:r>
+      <w:r>
+        <w:t>HRB</w:t>
+      </w:r>
+      <w:r>
+        <w:rPr>
+          <w:rFonts w:hint="eastAsia"/>
+        </w:rPr>
+        <w:t>、</w:t>
+      </w:r>
+      <w:r>
+        <w:t>HRC</w:t>
+      </w:r>
+      <w:r>
+        <w:rPr>
+          <w:rFonts w:hint="eastAsia"/>
+        </w:rPr>
+        <w:t>之差異性？其所選之基準點有何不同？</w:t>
       </w:r>
     </w:p>
     <w:p/>
@@ -1215,32 +1344,21 @@
         <w:rPr>
           <w:rFonts w:hint="eastAsia"/>
         </w:rPr>
-        <w:t>以此小荷重壓入可以消除試片表面不平或雜質影響。除此之外，若試片表面與底部非平行，在施加小荷重時就會滑動而使實驗者察覺。</w:t>
-      </w:r>
-    </w:p>
-    <w:p>
-      <w:pPr>
-        <w:widowControl/>
-        <w:rPr>
-          <w:rFonts w:hint="eastAsia"/>
-        </w:rPr>
-      </w:pPr>
-    </w:p>
-    <w:p>
-      <w:r>
-        <w:rPr>
-          <w:rFonts w:hint="eastAsia"/>
-        </w:rPr>
-        <w:t>2</w:t>
-      </w:r>
-      <w:r>
-        <w:t xml:space="preserve">. </w:t>
-      </w:r>
-      <w:r>
-        <w:rPr>
-          <w:rFonts w:hint="eastAsia"/>
-        </w:rPr>
-        <w:t>試分析</w:t>
+        <w:t>兩者除了用途不同外，最大的不同就是使用</w:t>
+      </w:r>
+      <w:proofErr w:type="gramStart"/>
+      <w:r>
+        <w:rPr>
+          <w:rFonts w:hint="eastAsia"/>
+        </w:rPr>
+        <w:t>的壓頭不同</w:t>
+      </w:r>
+      <w:proofErr w:type="gramEnd"/>
+      <w:r>
+        <w:rPr>
+          <w:rFonts w:hint="eastAsia"/>
+        </w:rPr>
+        <w:t>。</w:t>
       </w:r>
       <w:r>
         <w:t>HRB</w:t>
@@ -1249,7 +1367,27 @@
         <w:rPr>
           <w:rFonts w:hint="eastAsia"/>
         </w:rPr>
-        <w:t>、</w:t>
+        <w:t>因為用來量測較軟的物質，因此</w:t>
+      </w:r>
+      <w:r>
+        <w:rPr>
+          <w:rFonts w:hint="eastAsia"/>
+        </w:rPr>
+        <w:t>採用鋼</w:t>
+      </w:r>
+      <w:proofErr w:type="gramStart"/>
+      <w:r>
+        <w:rPr>
+          <w:rFonts w:hint="eastAsia"/>
+        </w:rPr>
+        <w:t>球壓頭</w:t>
+      </w:r>
+      <w:proofErr w:type="gramEnd"/>
+      <w:r>
+        <w:rPr>
+          <w:rFonts w:hint="eastAsia"/>
+        </w:rPr>
+        <w:t>，而</w:t>
       </w:r>
       <w:r>
         <w:t>HRC</w:t>
@@ -1258,39 +1396,6 @@
         <w:rPr>
           <w:rFonts w:hint="eastAsia"/>
         </w:rPr>
-        <w:t>之差異性？其所選之基準點有何不同？</w:t>
-      </w:r>
-    </w:p>
-    <w:p/>
-    <w:p>
-      <w:r>
-        <w:rPr>
-          <w:rFonts w:hint="eastAsia"/>
-        </w:rPr>
-        <w:t>兩者除了用途不同外，最大的不同就是使用的壓頭不同。</w:t>
-      </w:r>
-      <w:r>
-        <w:t>HRB</w:t>
-      </w:r>
-      <w:r>
-        <w:rPr>
-          <w:rFonts w:hint="eastAsia"/>
-        </w:rPr>
-        <w:t>因為用來量測較軟的物質，因此</w:t>
-      </w:r>
-      <w:r>
-        <w:rPr>
-          <w:rFonts w:hint="eastAsia"/>
-        </w:rPr>
-        <w:t>採用鋼球壓頭，而</w:t>
-      </w:r>
-      <w:r>
-        <w:t>HRC</w:t>
-      </w:r>
-      <w:r>
-        <w:rPr>
-          <w:rFonts w:hint="eastAsia"/>
-        </w:rPr>
         <w:t>則</w:t>
       </w:r>
       <w:r>
@@ -1303,7 +1408,21 @@
         <w:rPr>
           <w:rFonts w:hint="eastAsia"/>
         </w:rPr>
-        <w:t>採用金剛石錐的壓頭。另外，</w:t>
+        <w:t>採用金剛石錐</w:t>
+      </w:r>
+      <w:proofErr w:type="gramStart"/>
+      <w:r>
+        <w:rPr>
+          <w:rFonts w:hint="eastAsia"/>
+        </w:rPr>
+        <w:t>的壓頭</w:t>
+      </w:r>
+      <w:proofErr w:type="gramEnd"/>
+      <w:r>
+        <w:rPr>
+          <w:rFonts w:hint="eastAsia"/>
+        </w:rPr>
+        <w:t>。另外，</w:t>
       </w:r>
       <w:r>
         <w:t>HRC</w:t>
@@ -1331,31 +1450,7 @@
             <w:rPr>
               <w:rFonts w:ascii="Cambria Math" w:hAnsi="Cambria Math"/>
             </w:rPr>
-            <m:t>HRC</m:t>
-          </m:r>
-          <m:r>
-            <w:rPr>
-              <w:rFonts w:ascii="Cambria Math" w:hAnsi="Cambria Math"/>
-            </w:rPr>
-            <m:t>=100</m:t>
-          </m:r>
-          <m:r>
-            <w:rPr>
-              <w:rFonts w:ascii="Cambria Math" w:hAnsi="Cambria Math"/>
-            </w:rPr>
-            <m:t>-</m:t>
-          </m:r>
-          <m:r>
-            <w:rPr>
-              <w:rFonts w:ascii="Cambria Math" w:hAnsi="Cambria Math"/>
-            </w:rPr>
-            <m:t>500</m:t>
-          </m:r>
-          <m:r>
-            <w:rPr>
-              <w:rFonts w:ascii="Cambria Math" w:hAnsi="Cambria Math"/>
-            </w:rPr>
-            <m:t>t</m:t>
+            <m:t>HRC=100-500t</m:t>
           </m:r>
         </m:oMath>
       </m:oMathPara>
@@ -1392,36 +1487,47 @@
         </m:oMath>
       </m:oMathPara>
     </w:p>
-    <w:p>
-      <w:pPr>
-        <w:rPr>
-          <w:rFonts w:hint="eastAsia"/>
-        </w:rPr>
-      </w:pPr>
-    </w:p>
+    <w:p/>
     <w:p>
       <w:r>
         <w:t xml:space="preserve">3. </w:t>
       </w:r>
-      <w:r>
-        <w:rPr>
-          <w:rFonts w:hint="eastAsia"/>
-        </w:rPr>
-        <w:t>試就實驗所得知硬度值，判斷材料之機械性質。</w:t>
+      <w:proofErr w:type="gramStart"/>
+      <w:r>
+        <w:rPr>
+          <w:rFonts w:hint="eastAsia"/>
+        </w:rPr>
+        <w:t>試就實驗</w:t>
+      </w:r>
+      <w:proofErr w:type="gramEnd"/>
+      <w:r>
+        <w:rPr>
+          <w:rFonts w:hint="eastAsia"/>
+        </w:rPr>
+        <w:t>所得知硬度值，判斷材料之機械性質。</w:t>
       </w:r>
     </w:p>
     <w:p/>
     <w:p>
-      <w:pPr>
-        <w:rPr>
-          <w:rFonts w:hint="eastAsia"/>
-        </w:rPr>
-      </w:pPr>
-      <w:r>
-        <w:rPr>
-          <w:rFonts w:hint="eastAsia"/>
-        </w:rPr>
-        <w:t>所得到的洛氏硬度值越大，表示硬度越高，質地較脆，延展性較差。</w:t>
+      <w:r>
+        <w:rPr>
+          <w:rFonts w:hint="eastAsia"/>
+        </w:rPr>
+        <w:t>所得到的</w:t>
+      </w:r>
+      <w:proofErr w:type="gramStart"/>
+      <w:r>
+        <w:rPr>
+          <w:rFonts w:hint="eastAsia"/>
+        </w:rPr>
+        <w:t>洛</w:t>
+      </w:r>
+      <w:proofErr w:type="gramEnd"/>
+      <w:r>
+        <w:rPr>
+          <w:rFonts w:hint="eastAsia"/>
+        </w:rPr>
+        <w:t>氏硬度值越大，表示硬度越高，質地較脆，延展性較差。</w:t>
       </w:r>
       <w:r>
         <w:rPr>
@@ -1445,7 +1551,21 @@
         <w:rPr>
           <w:rFonts w:hint="eastAsia"/>
         </w:rPr>
-        <w:t>個位置，洛氏硬度值為</w:t>
+        <w:t>個位置，</w:t>
+      </w:r>
+      <w:proofErr w:type="gramStart"/>
+      <w:r>
+        <w:rPr>
+          <w:rFonts w:hint="eastAsia"/>
+        </w:rPr>
+        <w:t>洛</w:t>
+      </w:r>
+      <w:proofErr w:type="gramEnd"/>
+      <w:r>
+        <w:rPr>
+          <w:rFonts w:hint="eastAsia"/>
+        </w:rPr>
+        <w:t>氏硬度值為</w:t>
       </w:r>
       <w:r>
         <w:t>HRB 80.94</w:t>
@@ -1602,6 +1722,7 @@
     <w:lsdException w:name="HTML Sample" w:semiHidden="1" w:unhideWhenUsed="1"/>
     <w:lsdException w:name="HTML Typewriter" w:semiHidden="1" w:unhideWhenUsed="1"/>
     <w:lsdException w:name="HTML Variable" w:semiHidden="1" w:unhideWhenUsed="1"/>
+    <w:lsdException w:name="Normal Table" w:semiHidden="1" w:unhideWhenUsed="1"/>
     <w:lsdException w:name="annotation subject" w:semiHidden="1" w:unhideWhenUsed="1"/>
     <w:lsdException w:name="No List" w:semiHidden="1" w:unhideWhenUsed="1"/>
     <w:lsdException w:name="Outline List 1" w:semiHidden="1" w:unhideWhenUsed="1"/>
@@ -1648,8 +1769,10 @@
     <w:lsdException w:name="Table Subtle 2" w:semiHidden="1" w:unhideWhenUsed="1"/>
     <w:lsdException w:name="Table Web 1" w:semiHidden="1" w:unhideWhenUsed="1"/>
     <w:lsdException w:name="Table Web 2" w:semiHidden="1" w:unhideWhenUsed="1"/>
+    <w:lsdException w:name="Table Web 3" w:semiHidden="1" w:unhideWhenUsed="1"/>
     <w:lsdException w:name="Balloon Text" w:semiHidden="1" w:unhideWhenUsed="1"/>
     <w:lsdException w:name="Table Grid" w:uiPriority="39"/>
+    <w:lsdException w:name="Table Theme" w:semiHidden="1" w:unhideWhenUsed="1"/>
     <w:lsdException w:name="Placeholder Text" w:semiHidden="1"/>
     <w:lsdException w:name="No Spacing" w:uiPriority="1" w:qFormat="1"/>
     <w:lsdException w:name="Light Shading" w:uiPriority="60"/>

</xml_diff>

<commit_message>
vault backup: 2022-11-01 19:51:03
</commit_message>
<xml_diff>
--- a/Mechanical Engineering Laboratory/硬度實驗結報.docx
+++ b/Mechanical Engineering Laboratory/硬度實驗結報.docx
@@ -51,254 +51,184 @@
           <w:szCs w:val="32"/>
         </w:rPr>
       </w:pPr>
-      <w:proofErr w:type="gramStart"/>
       <w:r>
         <w:rPr>
           <w:rFonts w:hint="eastAsia"/>
           <w:sz w:val="36"/>
           <w:szCs w:val="32"/>
         </w:rPr>
-        <w:t>洛</w:t>
-      </w:r>
-      <w:proofErr w:type="gramEnd"/>
-      <w:r>
-        <w:rPr>
-          <w:rFonts w:hint="eastAsia"/>
+        <w:t>洛氏硬度實驗</w:t>
+      </w:r>
+    </w:p>
+    <w:p>
+      <w:pPr>
+        <w:jc w:val="center"/>
+      </w:pPr>
+      <w:r>
+        <w:rPr>
+          <w:rFonts w:hint="eastAsia"/>
+        </w:rPr>
+        <w:t>實驗材料：</w:t>
+      </w:r>
+      <w:r>
+        <w:rPr>
+          <w:rFonts w:hint="eastAsia"/>
+        </w:rPr>
+        <w:t>洛氏試驗機，附件箱</w:t>
+      </w:r>
+      <w:r>
+        <w:rPr>
+          <w:rFonts w:hint="eastAsia"/>
+        </w:rPr>
+        <w:t>(</w:t>
+      </w:r>
+      <w:r>
+        <w:rPr>
+          <w:rFonts w:hint="eastAsia"/>
+        </w:rPr>
+        <w:t>荷重塊、標準塊、砧座、壓痕器</w:t>
+      </w:r>
+      <w:r>
+        <w:rPr>
+          <w:rFonts w:hint="eastAsia"/>
+        </w:rPr>
+        <w:t>)</w:t>
+      </w:r>
+    </w:p>
+    <w:p>
+      <w:pPr>
+        <w:jc w:val="center"/>
+      </w:pPr>
+      <w:r>
+        <w:rPr>
+          <w:rFonts w:hint="eastAsia"/>
+        </w:rPr>
+        <w:t>實驗日期</w:t>
+      </w:r>
+      <w:r>
+        <w:rPr>
+          <w:rFonts w:hint="eastAsia"/>
+        </w:rPr>
+        <w:t>：</w:t>
+      </w:r>
+      <w:r>
+        <w:rPr>
+          <w:rFonts w:ascii="Times New Roman" w:hAnsi="Times New Roman" w:cs="Times New Roman"/>
+        </w:rPr>
+        <w:t>111</w:t>
+      </w:r>
+      <w:r>
+        <w:rPr>
+          <w:rFonts w:hint="eastAsia"/>
+        </w:rPr>
+        <w:t>年</w:t>
+      </w:r>
+      <w:r>
+        <w:t>10</w:t>
+      </w:r>
+      <w:r>
+        <w:rPr>
+          <w:rFonts w:hint="eastAsia"/>
+        </w:rPr>
+        <w:t>月</w:t>
+      </w:r>
+      <w:r>
+        <w:rPr>
+          <w:rFonts w:hint="eastAsia"/>
+        </w:rPr>
+        <w:t>1</w:t>
+      </w:r>
+      <w:r>
+        <w:t>9</w:t>
+      </w:r>
+      <w:r>
+        <w:rPr>
+          <w:rFonts w:hint="eastAsia"/>
+        </w:rPr>
+        <w:t>日</w:t>
+      </w:r>
+    </w:p>
+    <w:p>
+      <w:pPr>
+        <w:jc w:val="center"/>
+      </w:pPr>
+      <w:r>
+        <w:rPr>
+          <w:rFonts w:hint="eastAsia"/>
+        </w:rPr>
+        <w:t>學生姓名：吳典謀</w:t>
+      </w:r>
+    </w:p>
+    <w:p>
+      <w:pPr>
+        <w:jc w:val="center"/>
+      </w:pPr>
+      <w:r>
+        <w:rPr>
+          <w:rFonts w:hint="eastAsia"/>
+        </w:rPr>
+        <w:t>同組成員姓名：張瀚元、王睿哲、黃將身、周艾理、陳柏文、黃御銘、黃熙漢、黃健銘、宋庭宇、歐陽靖</w:t>
+      </w:r>
+    </w:p>
+    <w:p>
+      <w:pPr>
+        <w:rPr>
+          <w:sz w:val="36"/>
+          <w:szCs w:val="36"/>
+        </w:rPr>
+      </w:pPr>
+      <w:r>
+        <w:rPr>
+          <w:rFonts w:hint="eastAsia"/>
+          <w:sz w:val="36"/>
+          <w:szCs w:val="36"/>
+        </w:rPr>
+        <w:t>1</w:t>
+      </w:r>
+      <w:r>
+        <w:rPr>
+          <w:sz w:val="36"/>
+          <w:szCs w:val="36"/>
+        </w:rPr>
+        <w:t xml:space="preserve">. </w:t>
+      </w:r>
+      <w:r>
+        <w:rPr>
+          <w:rFonts w:hint="eastAsia"/>
+          <w:sz w:val="36"/>
+          <w:szCs w:val="36"/>
+        </w:rPr>
+        <w:t>本項實驗之應用</w:t>
+      </w:r>
+    </w:p>
+    <w:p>
+      <w:r>
+        <w:rPr>
+          <w:rFonts w:hint="eastAsia"/>
+        </w:rPr>
+        <w:t>洛氏硬度試驗可以簡便且迅速的測試出硬度，這項實驗廣泛應用於生產製造、科學研究的各個領域。</w:t>
+      </w:r>
+    </w:p>
+    <w:p>
+      <w:pPr>
+        <w:rPr>
           <w:sz w:val="36"/>
           <w:szCs w:val="32"/>
         </w:rPr>
-        <w:t>氏硬度實驗</w:t>
-      </w:r>
-    </w:p>
-    <w:p>
-      <w:pPr>
-        <w:jc w:val="center"/>
-      </w:pPr>
-      <w:r>
-        <w:rPr>
-          <w:rFonts w:hint="eastAsia"/>
-        </w:rPr>
-        <w:t>實驗材料：</w:t>
-      </w:r>
-      <w:proofErr w:type="gramStart"/>
-      <w:r>
-        <w:rPr>
-          <w:rFonts w:hint="eastAsia"/>
-        </w:rPr>
-        <w:t>洛</w:t>
-      </w:r>
-      <w:proofErr w:type="gramEnd"/>
-      <w:r>
-        <w:rPr>
-          <w:rFonts w:hint="eastAsia"/>
-        </w:rPr>
-        <w:t>氏試驗機，附件箱</w:t>
-      </w:r>
-      <w:r>
-        <w:rPr>
-          <w:rFonts w:hint="eastAsia"/>
-        </w:rPr>
-        <w:t>(</w:t>
-      </w:r>
-      <w:r>
-        <w:rPr>
-          <w:rFonts w:hint="eastAsia"/>
-        </w:rPr>
-        <w:t>荷重塊、標準塊、</w:t>
-      </w:r>
-      <w:proofErr w:type="gramStart"/>
-      <w:r>
-        <w:rPr>
-          <w:rFonts w:hint="eastAsia"/>
-        </w:rPr>
-        <w:t>砧</w:t>
-      </w:r>
-      <w:proofErr w:type="gramEnd"/>
-      <w:r>
-        <w:rPr>
-          <w:rFonts w:hint="eastAsia"/>
-        </w:rPr>
-        <w:t>座、</w:t>
-      </w:r>
-      <w:proofErr w:type="gramStart"/>
-      <w:r>
-        <w:rPr>
-          <w:rFonts w:hint="eastAsia"/>
-        </w:rPr>
-        <w:t>壓痕器</w:t>
-      </w:r>
-      <w:proofErr w:type="gramEnd"/>
-      <w:r>
-        <w:rPr>
-          <w:rFonts w:hint="eastAsia"/>
-        </w:rPr>
-        <w:t>)</w:t>
-      </w:r>
-    </w:p>
-    <w:p>
-      <w:pPr>
-        <w:jc w:val="center"/>
-      </w:pPr>
-      <w:r>
-        <w:rPr>
-          <w:rFonts w:hint="eastAsia"/>
-        </w:rPr>
-        <w:t>實驗日期</w:t>
-      </w:r>
-      <w:r>
-        <w:rPr>
-          <w:rFonts w:hint="eastAsia"/>
-        </w:rPr>
-        <w:t>：</w:t>
-      </w:r>
-      <w:r>
-        <w:rPr>
-          <w:rFonts w:ascii="Times New Roman" w:hAnsi="Times New Roman" w:cs="Times New Roman"/>
-        </w:rPr>
-        <w:t>111</w:t>
-      </w:r>
-      <w:r>
-        <w:rPr>
-          <w:rFonts w:hint="eastAsia"/>
-        </w:rPr>
-        <w:t>年</w:t>
-      </w:r>
-      <w:r>
-        <w:t>10</w:t>
-      </w:r>
-      <w:r>
-        <w:rPr>
-          <w:rFonts w:hint="eastAsia"/>
-        </w:rPr>
-        <w:t>月</w:t>
-      </w:r>
-      <w:r>
-        <w:rPr>
-          <w:rFonts w:hint="eastAsia"/>
-        </w:rPr>
-        <w:t>1</w:t>
-      </w:r>
-      <w:r>
-        <w:t>9</w:t>
-      </w:r>
-      <w:r>
-        <w:rPr>
-          <w:rFonts w:hint="eastAsia"/>
-        </w:rPr>
-        <w:t>日</w:t>
-      </w:r>
-    </w:p>
-    <w:p>
-      <w:pPr>
-        <w:jc w:val="center"/>
-      </w:pPr>
-      <w:r>
-        <w:rPr>
-          <w:rFonts w:hint="eastAsia"/>
-        </w:rPr>
-        <w:t>學生姓名：吳典謀</w:t>
-      </w:r>
-    </w:p>
-    <w:p>
-      <w:pPr>
-        <w:jc w:val="center"/>
-      </w:pPr>
-      <w:r>
-        <w:rPr>
-          <w:rFonts w:hint="eastAsia"/>
-        </w:rPr>
-        <w:t>同組成員姓名：張瀚元、王睿哲、黃將身、周艾理、陳柏文、黃</w:t>
-      </w:r>
-      <w:proofErr w:type="gramStart"/>
-      <w:r>
-        <w:rPr>
-          <w:rFonts w:hint="eastAsia"/>
-        </w:rPr>
-        <w:t>御</w:t>
-      </w:r>
-      <w:proofErr w:type="gramEnd"/>
-      <w:r>
-        <w:rPr>
-          <w:rFonts w:hint="eastAsia"/>
-        </w:rPr>
-        <w:t>銘、黃熙漢、黃健銘、宋庭宇、歐陽</w:t>
-      </w:r>
-      <w:proofErr w:type="gramStart"/>
-      <w:r>
-        <w:rPr>
-          <w:rFonts w:hint="eastAsia"/>
-        </w:rPr>
-        <w:t>靖</w:t>
-      </w:r>
-      <w:proofErr w:type="gramEnd"/>
-    </w:p>
-    <w:p>
-      <w:pPr>
-        <w:rPr>
-          <w:sz w:val="36"/>
-          <w:szCs w:val="36"/>
-        </w:rPr>
-      </w:pPr>
-      <w:r>
-        <w:rPr>
-          <w:rFonts w:hint="eastAsia"/>
-          <w:sz w:val="36"/>
-          <w:szCs w:val="36"/>
-        </w:rPr>
-        <w:t>1</w:t>
-      </w:r>
-      <w:r>
-        <w:rPr>
-          <w:sz w:val="36"/>
-          <w:szCs w:val="36"/>
-        </w:rPr>
-        <w:t xml:space="preserve">. </w:t>
-      </w:r>
-      <w:r>
-        <w:rPr>
-          <w:rFonts w:hint="eastAsia"/>
-          <w:sz w:val="36"/>
-          <w:szCs w:val="36"/>
-        </w:rPr>
-        <w:t>本項實驗之應用</w:t>
-      </w:r>
-    </w:p>
-    <w:p>
-      <w:proofErr w:type="gramStart"/>
-      <w:r>
-        <w:rPr>
-          <w:rFonts w:hint="eastAsia"/>
-        </w:rPr>
-        <w:t>洛</w:t>
-      </w:r>
-      <w:proofErr w:type="gramEnd"/>
-      <w:r>
-        <w:rPr>
-          <w:rFonts w:hint="eastAsia"/>
-        </w:rPr>
-        <w:t>氏硬度試驗可以簡便且迅速的測試出硬度，這項實驗廣泛應用於生產製造、科學研究的各個領域。</w:t>
-      </w:r>
-    </w:p>
-    <w:p>
-      <w:pPr>
+      </w:pPr>
+      <w:r>
         <w:rPr>
           <w:sz w:val="36"/>
           <w:szCs w:val="32"/>
         </w:rPr>
-      </w:pPr>
-      <w:r>
-        <w:rPr>
+        <w:t xml:space="preserve">2. </w:t>
+      </w:r>
+      <w:r>
+        <w:rPr>
+          <w:rFonts w:hint="eastAsia"/>
           <w:sz w:val="36"/>
           <w:szCs w:val="32"/>
         </w:rPr>
-        <w:t xml:space="preserve">2. </w:t>
-      </w:r>
-      <w:r>
-        <w:rPr>
-          <w:rFonts w:hint="eastAsia"/>
-          <w:sz w:val="36"/>
-          <w:szCs w:val="32"/>
-        </w:rPr>
         <w:t>實驗結果及討論</w:t>
       </w:r>
     </w:p>
@@ -366,6 +296,7 @@
     <w:p>
       <w:pPr>
         <w:rPr>
+          <w:rFonts w:hint="eastAsia"/>
           <w:szCs w:val="24"/>
         </w:rPr>
       </w:pPr>
@@ -394,6 +325,19 @@
           <w:rFonts w:hint="eastAsia"/>
           <w:szCs w:val="24"/>
         </w:rPr>
+        <w:t>，試片使用</w:t>
+      </w:r>
+      <w:r>
+        <w:rPr>
+          <w:szCs w:val="24"/>
+        </w:rPr>
+        <w:t>scm440</w:t>
+      </w:r>
+      <w:r>
+        <w:rPr>
+          <w:rFonts w:hint="eastAsia"/>
+          <w:szCs w:val="24"/>
+        </w:rPr>
         <w:t>。</w:t>
       </w:r>
     </w:p>
@@ -404,6 +348,9 @@
         </w:rPr>
       </w:pPr>
       <w:r>
+        <w:rPr>
+          <w:noProof/>
+        </w:rPr>
         <w:drawing>
           <wp:inline distT="0" distB="0" distL="0" distR="0" wp14:anchorId="2561C60C" wp14:editId="2279F31E">
             <wp:extent cx="5274310" cy="1635125"/>
@@ -1026,7 +973,6 @@
     <w:p>
       <w:pPr>
         <w:rPr>
-          <w:rFonts w:hint="eastAsia"/>
           <w:szCs w:val="24"/>
         </w:rPr>
       </w:pPr>
@@ -1131,17 +1077,8 @@
           <w:rFonts w:hint="eastAsia"/>
           <w:szCs w:val="24"/>
         </w:rPr>
-        <w:t>越接近邊緣</w:t>
-      </w:r>
-      <w:proofErr w:type="gramStart"/>
-      <w:r>
-        <w:rPr>
-          <w:rFonts w:hint="eastAsia"/>
-          <w:szCs w:val="24"/>
-        </w:rPr>
-        <w:t>硬度越硬</w:t>
-      </w:r>
-      <w:proofErr w:type="gramEnd"/>
+        <w:t>越接近邊緣硬度越硬</w:t>
+      </w:r>
       <w:r>
         <w:rPr>
           <w:rFonts w:hint="eastAsia"/>
@@ -1154,23 +1091,7 @@
           <w:rFonts w:hint="eastAsia"/>
           <w:szCs w:val="24"/>
         </w:rPr>
-        <w:t>與位置的</w:t>
-      </w:r>
-      <w:proofErr w:type="gramStart"/>
-      <w:r>
-        <w:rPr>
-          <w:rFonts w:hint="eastAsia"/>
-          <w:szCs w:val="24"/>
-        </w:rPr>
-        <w:t>關係圖應呈現</w:t>
-      </w:r>
-      <w:proofErr w:type="gramEnd"/>
-      <w:r>
-        <w:rPr>
-          <w:rFonts w:hint="eastAsia"/>
-          <w:szCs w:val="24"/>
-        </w:rPr>
-        <w:t>微笑曲線。</w:t>
+        <w:t>與位置的關係圖應呈現微笑曲線。</w:t>
       </w:r>
       <w:r>
         <w:rPr>
@@ -1191,23 +1112,7 @@
           <w:rFonts w:hint="eastAsia"/>
           <w:szCs w:val="24"/>
         </w:rPr>
-        <w:t>個，在壓第一次的時候我選擇了中間的點。因為重複量測，造成後面量出來的硬度值不精</w:t>
-      </w:r>
-      <w:proofErr w:type="gramStart"/>
-      <w:r>
-        <w:rPr>
-          <w:rFonts w:hint="eastAsia"/>
-          <w:szCs w:val="24"/>
-        </w:rPr>
-        <w:t>準</w:t>
-      </w:r>
-      <w:proofErr w:type="gramEnd"/>
-      <w:r>
-        <w:rPr>
-          <w:rFonts w:hint="eastAsia"/>
-          <w:szCs w:val="24"/>
-        </w:rPr>
-        <w:t>，硬度偏高。</w:t>
+        <w:t>個，在壓第一次的時候我選擇了中間的點。因為重複量測，造成後面量出來的硬度值不精準，硬度偏高。</w:t>
       </w:r>
     </w:p>
     <w:p>
@@ -1235,7 +1140,6 @@
       <w:pPr>
         <w:widowControl/>
         <w:rPr>
-          <w:rFonts w:hint="eastAsia"/>
           <w:szCs w:val="24"/>
         </w:rPr>
       </w:pPr>
@@ -1274,19 +1178,11 @@
       <w:r>
         <w:t xml:space="preserve">1. </w:t>
       </w:r>
-      <w:proofErr w:type="gramStart"/>
-      <w:r>
-        <w:rPr>
-          <w:rFonts w:hint="eastAsia"/>
-        </w:rPr>
-        <w:t>洛</w:t>
-      </w:r>
-      <w:proofErr w:type="gramEnd"/>
-      <w:r>
-        <w:rPr>
-          <w:rFonts w:hint="eastAsia"/>
-        </w:rPr>
-        <w:t>氏硬度試驗於施加主荷重前，先施加一小荷重之理由為何？</w:t>
+      <w:r>
+        <w:rPr>
+          <w:rFonts w:hint="eastAsia"/>
+        </w:rPr>
+        <w:t>洛氏硬度試驗於施加主荷重前，先施加一小荷重之理由為何？</w:t>
       </w:r>
     </w:p>
     <w:p/>
@@ -1344,21 +1240,7 @@
         <w:rPr>
           <w:rFonts w:hint="eastAsia"/>
         </w:rPr>
-        <w:t>兩者除了用途不同外，最大的不同就是使用</w:t>
-      </w:r>
-      <w:proofErr w:type="gramStart"/>
-      <w:r>
-        <w:rPr>
-          <w:rFonts w:hint="eastAsia"/>
-        </w:rPr>
-        <w:t>的壓頭不同</w:t>
-      </w:r>
-      <w:proofErr w:type="gramEnd"/>
-      <w:r>
-        <w:rPr>
-          <w:rFonts w:hint="eastAsia"/>
-        </w:rPr>
-        <w:t>。</w:t>
+        <w:t>兩者除了用途不同外，最大的不同就是使用的壓頭不同。</w:t>
       </w:r>
       <w:r>
         <w:t>HRB</w:t>
@@ -1373,21 +1255,7 @@
         <w:rPr>
           <w:rFonts w:hint="eastAsia"/>
         </w:rPr>
-        <w:t>採用鋼</w:t>
-      </w:r>
-      <w:proofErr w:type="gramStart"/>
-      <w:r>
-        <w:rPr>
-          <w:rFonts w:hint="eastAsia"/>
-        </w:rPr>
-        <w:t>球壓頭</w:t>
-      </w:r>
-      <w:proofErr w:type="gramEnd"/>
-      <w:r>
-        <w:rPr>
-          <w:rFonts w:hint="eastAsia"/>
-        </w:rPr>
-        <w:t>，而</w:t>
+        <w:t>採用鋼球壓頭，而</w:t>
       </w:r>
       <w:r>
         <w:t>HRC</w:t>
@@ -1408,21 +1276,7 @@
         <w:rPr>
           <w:rFonts w:hint="eastAsia"/>
         </w:rPr>
-        <w:t>採用金剛石錐</w:t>
-      </w:r>
-      <w:proofErr w:type="gramStart"/>
-      <w:r>
-        <w:rPr>
-          <w:rFonts w:hint="eastAsia"/>
-        </w:rPr>
-        <w:t>的壓頭</w:t>
-      </w:r>
-      <w:proofErr w:type="gramEnd"/>
-      <w:r>
-        <w:rPr>
-          <w:rFonts w:hint="eastAsia"/>
-        </w:rPr>
-        <w:t>。另外，</w:t>
+        <w:t>採用金剛石錐的壓頭。另外，</w:t>
       </w:r>
       <w:r>
         <w:t>HRC</w:t>
@@ -1492,19 +1346,11 @@
       <w:r>
         <w:t xml:space="preserve">3. </w:t>
       </w:r>
-      <w:proofErr w:type="gramStart"/>
-      <w:r>
-        <w:rPr>
-          <w:rFonts w:hint="eastAsia"/>
-        </w:rPr>
-        <w:t>試就實驗</w:t>
-      </w:r>
-      <w:proofErr w:type="gramEnd"/>
-      <w:r>
-        <w:rPr>
-          <w:rFonts w:hint="eastAsia"/>
-        </w:rPr>
-        <w:t>所得知硬度值，判斷材料之機械性質。</w:t>
+      <w:r>
+        <w:rPr>
+          <w:rFonts w:hint="eastAsia"/>
+        </w:rPr>
+        <w:t>試就實驗所得知硬度值，判斷材料之機械性質。</w:t>
       </w:r>
     </w:p>
     <w:p/>
@@ -1513,21 +1359,7 @@
         <w:rPr>
           <w:rFonts w:hint="eastAsia"/>
         </w:rPr>
-        <w:t>所得到的</w:t>
-      </w:r>
-      <w:proofErr w:type="gramStart"/>
-      <w:r>
-        <w:rPr>
-          <w:rFonts w:hint="eastAsia"/>
-        </w:rPr>
-        <w:t>洛</w:t>
-      </w:r>
-      <w:proofErr w:type="gramEnd"/>
-      <w:r>
-        <w:rPr>
-          <w:rFonts w:hint="eastAsia"/>
-        </w:rPr>
-        <w:t>氏硬度值越大，表示硬度越高，質地較脆，延展性較差。</w:t>
+        <w:t>所得到的洛氏硬度值越大，表示硬度越高，質地較脆，延展性較差。</w:t>
       </w:r>
       <w:r>
         <w:rPr>
@@ -1551,21 +1383,7 @@
         <w:rPr>
           <w:rFonts w:hint="eastAsia"/>
         </w:rPr>
-        <w:t>個位置，</w:t>
-      </w:r>
-      <w:proofErr w:type="gramStart"/>
-      <w:r>
-        <w:rPr>
-          <w:rFonts w:hint="eastAsia"/>
-        </w:rPr>
-        <w:t>洛</w:t>
-      </w:r>
-      <w:proofErr w:type="gramEnd"/>
-      <w:r>
-        <w:rPr>
-          <w:rFonts w:hint="eastAsia"/>
-        </w:rPr>
-        <w:t>氏硬度值為</w:t>
+        <w:t>個位置，洛氏硬度值為</w:t>
       </w:r>
       <w:r>
         <w:t>HRB 80.94</w:t>

</xml_diff>